<commit_message>
Finishing exam, and adding lecture 13.
</commit_message>
<xml_diff>
--- a/exams/exam-1.docx
+++ b/exams/exam-1.docx
@@ -9,10 +9,6 @@
           <w:tab w:val="left" w:pos="4950" w:leader="none"/>
           <w:tab w:val="right" w:pos="10260" w:leader="none"/>
         </w:tabs>
-        <w:rPr>
-          <w:b/>
-          <w:b/>
-        </w:rPr>
       </w:pPr>
       <w:r>
         <w:rPr>
@@ -26,9 +22,6 @@
         <w:t>Student name: _______________________________</w:t>
         <w:tab/>
         <w:tab/>
-        <w:tab/>
-        <w:tab/>
-        <w:t>Name ______________________________</w:t>
       </w:r>
       <w:r/>
     </w:p>
@@ -39,10 +32,6 @@
           <w:tab w:val="left" w:pos="4950" w:leader="none"/>
           <w:tab w:val="right" w:pos="10260" w:leader="none"/>
         </w:tabs>
-        <w:rPr>
-          <w:b/>
-          <w:b/>
-        </w:rPr>
       </w:pPr>
       <w:r>
         <w:rPr>
@@ -51,7 +40,7 @@
           <w:sz w:val="20"/>
           <w:szCs w:val="20"/>
         </w:rPr>
-        <w:t>Exam 1: October 14</w:t>
+        <w:t>Exam 1: April 17</w:t>
       </w:r>
       <w:r>
         <w:rPr>
@@ -70,7 +59,7 @@
           <w:sz w:val="20"/>
           <w:szCs w:val="20"/>
         </w:rPr>
-        <w:t xml:space="preserve">, 2013 </w:t>
+        <w:t xml:space="preserve">, 2015 </w:t>
         <w:tab/>
         <w:t xml:space="preserve">TA </w:t>
       </w:r>
@@ -1016,6 +1005,34 @@
           <w:tab w:val="right" w:pos="10260" w:leader="none"/>
         </w:tabs>
         <w:ind w:left="0" w:right="-180" w:hanging="0"/>
+        <w:rPr>
+          <w:sz w:val="20"/>
+          <w:sz w:val="20"/>
+          <w:szCs w:val="20"/>
+          <w:rFonts w:ascii="Arial" w:hAnsi="Arial" w:eastAsia="Times" w:cs="Times New Roman"/>
+          <w:color w:val="00000A"/>
+          <w:lang w:val="en-US" w:eastAsia="en-US" w:bidi="ar-SA"/>
+        </w:rPr>
+      </w:pPr>
+      <w:r>
+        <w:rPr>
+          <w:rFonts w:eastAsia="Times" w:cs="Times New Roman"/>
+          <w:color w:val="00000A"/>
+          <w:sz w:val="20"/>
+          <w:szCs w:val="20"/>
+          <w:lang w:val="en-US" w:eastAsia="en-US" w:bidi="ar-SA"/>
+        </w:rPr>
+      </w:r>
+      <w:r/>
+    </w:p>
+    <w:p>
+      <w:pPr>
+        <w:pStyle w:val="Normal"/>
+        <w:tabs>
+          <w:tab w:val="left" w:pos="180" w:leader="none"/>
+          <w:tab w:val="right" w:pos="10260" w:leader="none"/>
+        </w:tabs>
+        <w:ind w:left="0" w:right="-180" w:hanging="0"/>
       </w:pPr>
       <w:r>
         <w:rPr>
@@ -1057,8 +1074,46 @@
       </w:pPr>
       <w:r>
         <w:rPr>
-          <w:b/>
-          <w:bCs/>
+          <w:rFonts w:eastAsia="Times" w:cs="Times New Roman"/>
+          <w:b/>
+          <w:bCs/>
+          <w:color w:val="00000A"/>
+          <w:sz w:val="20"/>
+          <w:szCs w:val="20"/>
+          <w:lang w:val="en-US" w:eastAsia="en-US" w:bidi="ar-SA"/>
+        </w:rPr>
+      </w:r>
+      <w:r/>
+    </w:p>
+    <w:p>
+      <w:pPr>
+        <w:pStyle w:val="Normal"/>
+        <w:tabs>
+          <w:tab w:val="left" w:pos="180" w:leader="none"/>
+          <w:tab w:val="right" w:pos="10260" w:leader="none"/>
+        </w:tabs>
+        <w:ind w:left="0" w:right="-180" w:hanging="0"/>
+        <w:rPr>
+          <w:sz w:val="20"/>
+          <w:b/>
+          <w:sz w:val="20"/>
+          <w:b/>
+          <w:szCs w:val="20"/>
+          <w:bCs/>
+          <w:rFonts w:ascii="Arial" w:hAnsi="Arial" w:eastAsia="Times" w:cs="Times New Roman"/>
+          <w:color w:val="00000A"/>
+          <w:lang w:val="en-US" w:eastAsia="en-US" w:bidi="ar-SA"/>
+        </w:rPr>
+      </w:pPr>
+      <w:r>
+        <w:rPr>
+          <w:rFonts w:eastAsia="Times" w:cs="Times New Roman"/>
+          <w:b/>
+          <w:bCs/>
+          <w:color w:val="00000A"/>
+          <w:sz w:val="20"/>
+          <w:szCs w:val="20"/>
+          <w:lang w:val="en-US" w:eastAsia="en-US" w:bidi="ar-SA"/>
         </w:rPr>
       </w:r>
       <w:r/>
@@ -1140,10 +1195,13 @@
       </w:pPr>
       <w:r>
         <w:rPr>
-          <w:b/>
-          <w:bCs/>
-          <w:sz w:val="20"/>
-          <w:szCs w:val="20"/>
+          <w:rFonts w:eastAsia="Times" w:cs="Times New Roman"/>
+          <w:b/>
+          <w:bCs/>
+          <w:color w:val="00000A"/>
+          <w:sz w:val="20"/>
+          <w:szCs w:val="20"/>
+          <w:lang w:val="en-US" w:eastAsia="en-US" w:bidi="ar-SA"/>
         </w:rPr>
       </w:r>
       <w:r/>
@@ -3422,8 +3480,11 @@
       </w:pPr>
       <w:r>
         <w:rPr>
-          <w:sz w:val="20"/>
-          <w:szCs w:val="20"/>
+          <w:rFonts w:eastAsia="Times" w:cs="Times New Roman"/>
+          <w:color w:val="00000A"/>
+          <w:sz w:val="20"/>
+          <w:szCs w:val="20"/>
+          <w:lang w:val="en-US" w:eastAsia="en-US" w:bidi="ar-SA"/>
         </w:rPr>
       </w:r>
       <w:r/>
@@ -3948,15 +4009,15 @@
         </w:tblCellMar>
       </w:tblPr>
       <w:tblGrid>
-        <w:gridCol w:w="484"/>
-        <w:gridCol w:w="590"/>
-        <w:gridCol w:w="633"/>
+        <w:gridCol w:w="482"/>
+        <w:gridCol w:w="591"/>
+        <w:gridCol w:w="634"/>
       </w:tblGrid>
       <w:tr>
         <w:trPr/>
         <w:tc>
           <w:tcPr>
-            <w:tcW w:w="484" w:type="dxa"/>
+            <w:tcW w:w="482" w:type="dxa"/>
             <w:tcBorders>
               <w:bottom w:val="single" w:sz="2" w:space="0" w:color="000001"/>
               <w:right w:val="single" w:sz="2" w:space="0" w:color="000001"/>
@@ -3977,7 +4038,7 @@
         </w:tc>
         <w:tc>
           <w:tcPr>
-            <w:tcW w:w="590" w:type="dxa"/>
+            <w:tcW w:w="591" w:type="dxa"/>
             <w:tcBorders>
               <w:left w:val="single" w:sz="2" w:space="0" w:color="000001"/>
               <w:bottom w:val="single" w:sz="2" w:space="0" w:color="000001"/>
@@ -3987,7 +4048,7 @@
             </w:tcBorders>
             <w:shd w:fill="auto" w:val="clear"/>
             <w:tcMar>
-              <w:left w:w="52" w:type="dxa"/>
+              <w:left w:w="46" w:type="dxa"/>
             </w:tcMar>
           </w:tcPr>
           <w:p>
@@ -4023,7 +4084,7 @@
         </w:tc>
         <w:tc>
           <w:tcPr>
-            <w:tcW w:w="633" w:type="dxa"/>
+            <w:tcW w:w="634" w:type="dxa"/>
             <w:tcBorders>
               <w:left w:val="single" w:sz="2" w:space="0" w:color="000001"/>
               <w:bottom w:val="single" w:sz="2" w:space="0" w:color="000001"/>
@@ -4033,7 +4094,7 @@
             </w:tcBorders>
             <w:shd w:fill="auto" w:val="clear"/>
             <w:tcMar>
-              <w:left w:w="52" w:type="dxa"/>
+              <w:left w:w="46" w:type="dxa"/>
             </w:tcMar>
           </w:tcPr>
           <w:p>
@@ -4070,7 +4131,7 @@
         <w:trPr/>
         <w:tc>
           <w:tcPr>
-            <w:tcW w:w="484" w:type="dxa"/>
+            <w:tcW w:w="482" w:type="dxa"/>
             <w:tcBorders>
               <w:top w:val="single" w:sz="2" w:space="0" w:color="000001"/>
               <w:bottom w:val="single" w:sz="2" w:space="0" w:color="000001"/>
@@ -4113,7 +4174,7 @@
         </w:tc>
         <w:tc>
           <w:tcPr>
-            <w:tcW w:w="590" w:type="dxa"/>
+            <w:tcW w:w="591" w:type="dxa"/>
             <w:tcBorders>
               <w:top w:val="single" w:sz="2" w:space="0" w:color="000001"/>
               <w:left w:val="single" w:sz="2" w:space="0" w:color="000001"/>
@@ -4124,7 +4185,7 @@
             </w:tcBorders>
             <w:shd w:fill="auto" w:val="clear"/>
             <w:tcMar>
-              <w:left w:w="52" w:type="dxa"/>
+              <w:left w:w="46" w:type="dxa"/>
             </w:tcMar>
           </w:tcPr>
           <w:p>
@@ -4160,7 +4221,7 @@
         </w:tc>
         <w:tc>
           <w:tcPr>
-            <w:tcW w:w="633" w:type="dxa"/>
+            <w:tcW w:w="634" w:type="dxa"/>
             <w:tcBorders>
               <w:top w:val="single" w:sz="2" w:space="0" w:color="000001"/>
               <w:left w:val="single" w:sz="2" w:space="0" w:color="000001"/>
@@ -4171,7 +4232,7 @@
             </w:tcBorders>
             <w:shd w:fill="auto" w:val="clear"/>
             <w:tcMar>
-              <w:left w:w="52" w:type="dxa"/>
+              <w:left w:w="46" w:type="dxa"/>
             </w:tcMar>
           </w:tcPr>
           <w:p>
@@ -4214,7 +4275,7 @@
         <w:trPr/>
         <w:tc>
           <w:tcPr>
-            <w:tcW w:w="484" w:type="dxa"/>
+            <w:tcW w:w="482" w:type="dxa"/>
             <w:tcBorders>
               <w:top w:val="single" w:sz="2" w:space="0" w:color="000001"/>
               <w:bottom w:val="single" w:sz="2" w:space="0" w:color="000001"/>
@@ -4257,7 +4318,7 @@
         </w:tc>
         <w:tc>
           <w:tcPr>
-            <w:tcW w:w="590" w:type="dxa"/>
+            <w:tcW w:w="591" w:type="dxa"/>
             <w:tcBorders>
               <w:top w:val="single" w:sz="2" w:space="0" w:color="000001"/>
               <w:left w:val="single" w:sz="2" w:space="0" w:color="000001"/>
@@ -4268,7 +4329,7 @@
             </w:tcBorders>
             <w:shd w:fill="auto" w:val="clear"/>
             <w:tcMar>
-              <w:left w:w="52" w:type="dxa"/>
+              <w:left w:w="46" w:type="dxa"/>
             </w:tcMar>
           </w:tcPr>
           <w:p>
@@ -4304,7 +4365,7 @@
         </w:tc>
         <w:tc>
           <w:tcPr>
-            <w:tcW w:w="633" w:type="dxa"/>
+            <w:tcW w:w="634" w:type="dxa"/>
             <w:tcBorders>
               <w:top w:val="single" w:sz="2" w:space="0" w:color="000001"/>
               <w:left w:val="single" w:sz="2" w:space="0" w:color="000001"/>
@@ -4315,7 +4376,7 @@
             </w:tcBorders>
             <w:shd w:fill="auto" w:val="clear"/>
             <w:tcMar>
-              <w:left w:w="52" w:type="dxa"/>
+              <w:left w:w="46" w:type="dxa"/>
             </w:tcMar>
           </w:tcPr>
           <w:p>
@@ -4391,15 +4452,15 @@
         </w:tblCellMar>
       </w:tblPr>
       <w:tblGrid>
-        <w:gridCol w:w="484"/>
-        <w:gridCol w:w="590"/>
-        <w:gridCol w:w="633"/>
+        <w:gridCol w:w="482"/>
+        <w:gridCol w:w="591"/>
+        <w:gridCol w:w="634"/>
       </w:tblGrid>
       <w:tr>
         <w:trPr/>
         <w:tc>
           <w:tcPr>
-            <w:tcW w:w="484" w:type="dxa"/>
+            <w:tcW w:w="482" w:type="dxa"/>
             <w:tcBorders>
               <w:bottom w:val="single" w:sz="2" w:space="0" w:color="000001"/>
               <w:right w:val="single" w:sz="2" w:space="0" w:color="000001"/>
@@ -4434,7 +4495,7 @@
         </w:tc>
         <w:tc>
           <w:tcPr>
-            <w:tcW w:w="590" w:type="dxa"/>
+            <w:tcW w:w="591" w:type="dxa"/>
             <w:tcBorders>
               <w:left w:val="single" w:sz="2" w:space="0" w:color="000001"/>
               <w:bottom w:val="single" w:sz="2" w:space="0" w:color="000001"/>
@@ -4444,7 +4505,7 @@
             </w:tcBorders>
             <w:shd w:fill="auto" w:val="clear"/>
             <w:tcMar>
-              <w:left w:w="49" w:type="dxa"/>
+              <w:left w:w="43" w:type="dxa"/>
             </w:tcMar>
           </w:tcPr>
           <w:p>
@@ -4475,7 +4536,7 @@
         </w:tc>
         <w:tc>
           <w:tcPr>
-            <w:tcW w:w="633" w:type="dxa"/>
+            <w:tcW w:w="634" w:type="dxa"/>
             <w:tcBorders>
               <w:left w:val="single" w:sz="2" w:space="0" w:color="000001"/>
               <w:bottom w:val="single" w:sz="2" w:space="0" w:color="000001"/>
@@ -4485,7 +4546,7 @@
             </w:tcBorders>
             <w:shd w:fill="auto" w:val="clear"/>
             <w:tcMar>
-              <w:left w:w="49" w:type="dxa"/>
+              <w:left w:w="43" w:type="dxa"/>
             </w:tcMar>
           </w:tcPr>
           <w:p>
@@ -4509,7 +4570,7 @@
         <w:trPr/>
         <w:tc>
           <w:tcPr>
-            <w:tcW w:w="484" w:type="dxa"/>
+            <w:tcW w:w="482" w:type="dxa"/>
             <w:tcBorders>
               <w:top w:val="single" w:sz="2" w:space="0" w:color="000001"/>
               <w:bottom w:val="single" w:sz="2" w:space="0" w:color="000001"/>
@@ -4547,7 +4608,7 @@
         </w:tc>
         <w:tc>
           <w:tcPr>
-            <w:tcW w:w="590" w:type="dxa"/>
+            <w:tcW w:w="591" w:type="dxa"/>
             <w:tcBorders>
               <w:top w:val="single" w:sz="2" w:space="0" w:color="000001"/>
               <w:left w:val="single" w:sz="2" w:space="0" w:color="000001"/>
@@ -4558,7 +4619,7 @@
             </w:tcBorders>
             <w:shd w:fill="auto" w:val="clear"/>
             <w:tcMar>
-              <w:left w:w="49" w:type="dxa"/>
+              <w:left w:w="43" w:type="dxa"/>
             </w:tcMar>
           </w:tcPr>
           <w:p>
@@ -4608,7 +4669,7 @@
         </w:tc>
         <w:tc>
           <w:tcPr>
-            <w:tcW w:w="633" w:type="dxa"/>
+            <w:tcW w:w="634" w:type="dxa"/>
             <w:tcBorders>
               <w:top w:val="single" w:sz="2" w:space="0" w:color="000001"/>
               <w:left w:val="single" w:sz="2" w:space="0" w:color="000001"/>
@@ -4619,7 +4680,7 @@
             </w:tcBorders>
             <w:shd w:fill="auto" w:val="clear"/>
             <w:tcMar>
-              <w:left w:w="49" w:type="dxa"/>
+              <w:left w:w="43" w:type="dxa"/>
             </w:tcMar>
           </w:tcPr>
           <w:p>
@@ -4665,7 +4726,7 @@
         <w:trPr/>
         <w:tc>
           <w:tcPr>
-            <w:tcW w:w="484" w:type="dxa"/>
+            <w:tcW w:w="482" w:type="dxa"/>
             <w:tcBorders>
               <w:top w:val="single" w:sz="2" w:space="0" w:color="000001"/>
               <w:bottom w:val="single" w:sz="2" w:space="0" w:color="000001"/>
@@ -4703,7 +4764,7 @@
         </w:tc>
         <w:tc>
           <w:tcPr>
-            <w:tcW w:w="590" w:type="dxa"/>
+            <w:tcW w:w="591" w:type="dxa"/>
             <w:tcBorders>
               <w:top w:val="single" w:sz="2" w:space="0" w:color="000001"/>
               <w:left w:val="single" w:sz="2" w:space="0" w:color="000001"/>
@@ -4714,7 +4775,7 @@
             </w:tcBorders>
             <w:shd w:fill="auto" w:val="clear"/>
             <w:tcMar>
-              <w:left w:w="49" w:type="dxa"/>
+              <w:left w:w="43" w:type="dxa"/>
             </w:tcMar>
           </w:tcPr>
           <w:p>
@@ -4767,7 +4828,7 @@
         </w:tc>
         <w:tc>
           <w:tcPr>
-            <w:tcW w:w="633" w:type="dxa"/>
+            <w:tcW w:w="634" w:type="dxa"/>
             <w:tcBorders>
               <w:top w:val="single" w:sz="2" w:space="0" w:color="000001"/>
               <w:left w:val="single" w:sz="2" w:space="0" w:color="000001"/>
@@ -4778,7 +4839,7 @@
             </w:tcBorders>
             <w:shd w:fill="auto" w:val="clear"/>
             <w:tcMar>
-              <w:left w:w="49" w:type="dxa"/>
+              <w:left w:w="43" w:type="dxa"/>
             </w:tcMar>
           </w:tcPr>
           <w:p>
@@ -5001,7 +5062,18 @@
           <w:sz w:val="20"/>
           <w:szCs w:val="20"/>
         </w:rPr>
-        <w:t>W</w:t>
+        <w:t xml:space="preserve">W  </w:t>
+      </w:r>
+      <w:r>
+        <w:rPr>
+          <w:b/>
+          <w:bCs/>
+          <w:i w:val="false"/>
+          <w:iCs w:val="false"/>
+          <w:sz w:val="20"/>
+          <w:szCs w:val="20"/>
+        </w:rPr>
+        <w:t>OR  males and females separate</w:t>
       </w:r>
       <w:r/>
     </w:p>
@@ -5575,21 +5647,7 @@
           <w:sz w:val="20"/>
           <w:szCs w:val="20"/>
         </w:rPr>
-        <w:t xml:space="preserve"> = normal </w:t>
-      </w:r>
-      <w:r>
-        <w:rPr>
-          <w:sz w:val="20"/>
-          <w:szCs w:val="20"/>
-        </w:rPr>
-        <w:t>eyes</w:t>
-      </w:r>
-      <w:r>
-        <w:rPr>
-          <w:sz w:val="20"/>
-          <w:szCs w:val="20"/>
-        </w:rPr>
-        <w:t>) and fragility of the bones (</w:t>
+        <w:t xml:space="preserve"> = normal eyes) and fragility of the bones (</w:t>
       </w:r>
       <w:r>
         <w:rPr>
@@ -5621,21 +5679,7 @@
           <w:sz w:val="20"/>
           <w:szCs w:val="20"/>
         </w:rPr>
-        <w:t xml:space="preserve"> = normal </w:t>
-      </w:r>
-      <w:r>
-        <w:rPr>
-          <w:sz w:val="20"/>
-          <w:szCs w:val="20"/>
-        </w:rPr>
-        <w:t>bones</w:t>
-      </w:r>
-      <w:r>
-        <w:rPr>
-          <w:sz w:val="20"/>
-          <w:szCs w:val="20"/>
-        </w:rPr>
-        <w:t>) are each caused by dominant alleles. A male with cataracts and fragile bones is mated with a female with normal eyes and normal bones. The father of the male had normal eyes and normal bones. (21 pts)</w:t>
+        <w:t xml:space="preserve"> = normal bones) are each caused by dominant alleles. A male with cataracts and fragile bones is mated with a female with normal eyes and normal bones. The father of the male had normal eyes and normal bones. (21 pts)</w:t>
       </w:r>
       <w:r/>
     </w:p>
@@ -5712,21 +5756,7 @@
           <w:sz w:val="20"/>
           <w:szCs w:val="20"/>
         </w:rPr>
-        <w:t xml:space="preserve"> = normal </w:t>
-      </w:r>
-      <w:r>
-        <w:rPr>
-          <w:sz w:val="20"/>
-          <w:szCs w:val="20"/>
-        </w:rPr>
-        <w:t>eyes</w:t>
-      </w:r>
-      <w:r>
-        <w:rPr>
-          <w:sz w:val="20"/>
-          <w:szCs w:val="20"/>
-        </w:rPr>
-        <w:t>) and fragility of the bones (</w:t>
+        <w:t xml:space="preserve"> = normal eyes) and fragility of the bones (</w:t>
       </w:r>
       <w:r>
         <w:rPr>
@@ -5758,21 +5788,7 @@
           <w:sz w:val="20"/>
           <w:szCs w:val="20"/>
         </w:rPr>
-        <w:t xml:space="preserve"> = normal </w:t>
-      </w:r>
-      <w:r>
-        <w:rPr>
-          <w:sz w:val="20"/>
-          <w:szCs w:val="20"/>
-        </w:rPr>
-        <w:t>bones</w:t>
-      </w:r>
-      <w:r>
-        <w:rPr>
-          <w:sz w:val="20"/>
-          <w:szCs w:val="20"/>
-        </w:rPr>
-        <w:t>) are each caused by dominant alleles. A male with cataracts and fragile bones is mated with a female with normal eyes and normal bones. The father of the male had normal eyes and normal bones. (21 pts)</w:t>
+        <w:t xml:space="preserve"> = normal bones) are each caused by dominant alleles. A male with cataracts and fragile bones is mated with a female with normal eyes and normal bones. The father of the male had normal eyes and normal bones. (21 pts)</w:t>
       </w:r>
       <w:r/>
     </w:p>
@@ -6021,10 +6037,10 @@
       </w:tblPr>
       <w:tblGrid>
         <w:gridCol w:w="277"/>
-        <w:gridCol w:w="531"/>
+        <w:gridCol w:w="529"/>
         <w:gridCol w:w="543"/>
         <w:gridCol w:w="533"/>
-        <w:gridCol w:w="1353"/>
+        <w:gridCol w:w="1355"/>
       </w:tblGrid>
       <w:tr>
         <w:trPr/>
@@ -6065,7 +6081,7 @@
         </w:tc>
         <w:tc>
           <w:tcPr>
-            <w:tcW w:w="531" w:type="dxa"/>
+            <w:tcW w:w="529" w:type="dxa"/>
             <w:tcBorders>
               <w:left w:val="single" w:sz="2" w:space="0" w:color="000001"/>
               <w:bottom w:val="single" w:sz="2" w:space="0" w:color="000001"/>
@@ -6075,7 +6091,7 @@
             </w:tcBorders>
             <w:shd w:fill="auto" w:val="clear"/>
             <w:tcMar>
-              <w:left w:w="52" w:type="dxa"/>
+              <w:left w:w="46" w:type="dxa"/>
             </w:tcMar>
           </w:tcPr>
           <w:p>
@@ -6121,7 +6137,7 @@
             </w:tcBorders>
             <w:shd w:fill="auto" w:val="clear"/>
             <w:tcMar>
-              <w:left w:w="52" w:type="dxa"/>
+              <w:left w:w="46" w:type="dxa"/>
             </w:tcMar>
           </w:tcPr>
           <w:p>
@@ -6165,7 +6181,7 @@
             </w:tcBorders>
             <w:shd w:fill="auto" w:val="clear"/>
             <w:tcMar>
-              <w:left w:w="52" w:type="dxa"/>
+              <w:left w:w="46" w:type="dxa"/>
             </w:tcMar>
           </w:tcPr>
           <w:p>
@@ -6199,7 +6215,7 @@
         </w:tc>
         <w:tc>
           <w:tcPr>
-            <w:tcW w:w="1353" w:type="dxa"/>
+            <w:tcW w:w="1355" w:type="dxa"/>
             <w:tcBorders>
               <w:left w:val="single" w:sz="2" w:space="0" w:color="000001"/>
               <w:bottom w:val="single" w:sz="2" w:space="0" w:color="000001"/>
@@ -6209,7 +6225,7 @@
             </w:tcBorders>
             <w:shd w:fill="auto" w:val="clear"/>
             <w:tcMar>
-              <w:left w:w="52" w:type="dxa"/>
+              <w:left w:w="46" w:type="dxa"/>
             </w:tcMar>
           </w:tcPr>
           <w:p>
@@ -6291,7 +6307,7 @@
         </w:tc>
         <w:tc>
           <w:tcPr>
-            <w:tcW w:w="531" w:type="dxa"/>
+            <w:tcW w:w="529" w:type="dxa"/>
             <w:tcBorders>
               <w:top w:val="single" w:sz="2" w:space="0" w:color="000001"/>
               <w:left w:val="single" w:sz="2" w:space="0" w:color="000001"/>
@@ -6302,7 +6318,7 @@
             </w:tcBorders>
             <w:shd w:fill="auto" w:val="clear"/>
             <w:tcMar>
-              <w:left w:w="52" w:type="dxa"/>
+              <w:left w:w="46" w:type="dxa"/>
             </w:tcMar>
           </w:tcPr>
           <w:p>
@@ -6349,7 +6365,7 @@
             </w:tcBorders>
             <w:shd w:fill="auto" w:val="clear"/>
             <w:tcMar>
-              <w:left w:w="52" w:type="dxa"/>
+              <w:left w:w="46" w:type="dxa"/>
             </w:tcMar>
           </w:tcPr>
           <w:p>
@@ -6400,7 +6416,7 @@
             </w:tcBorders>
             <w:shd w:fill="auto" w:val="clear"/>
             <w:tcMar>
-              <w:left w:w="52" w:type="dxa"/>
+              <w:left w:w="46" w:type="dxa"/>
             </w:tcMar>
           </w:tcPr>
           <w:p>
@@ -6440,7 +6456,7 @@
         </w:tc>
         <w:tc>
           <w:tcPr>
-            <w:tcW w:w="1353" w:type="dxa"/>
+            <w:tcW w:w="1355" w:type="dxa"/>
             <w:tcBorders>
               <w:top w:val="single" w:sz="2" w:space="0" w:color="000001"/>
               <w:left w:val="single" w:sz="2" w:space="0" w:color="000001"/>
@@ -6451,7 +6467,7 @@
             </w:tcBorders>
             <w:shd w:fill="auto" w:val="clear"/>
             <w:tcMar>
-              <w:left w:w="52" w:type="dxa"/>
+              <w:left w:w="46" w:type="dxa"/>
             </w:tcMar>
           </w:tcPr>
           <w:p>
@@ -6533,17 +6549,17 @@
         </w:tblCellMar>
       </w:tblPr>
       <w:tblGrid>
-        <w:gridCol w:w="364"/>
+        <w:gridCol w:w="362"/>
         <w:gridCol w:w="622"/>
         <w:gridCol w:w="720"/>
         <w:gridCol w:w="721"/>
-        <w:gridCol w:w="721"/>
+        <w:gridCol w:w="723"/>
       </w:tblGrid>
       <w:tr>
         <w:trPr/>
         <w:tc>
           <w:tcPr>
-            <w:tcW w:w="364" w:type="dxa"/>
+            <w:tcW w:w="362" w:type="dxa"/>
             <w:tcBorders>
               <w:bottom w:val="single" w:sz="2" w:space="0" w:color="000001"/>
               <w:right w:val="single" w:sz="2" w:space="0" w:color="000001"/>
@@ -6593,7 +6609,7 @@
             </w:tcBorders>
             <w:shd w:fill="auto" w:val="clear"/>
             <w:tcMar>
-              <w:left w:w="49" w:type="dxa"/>
+              <w:left w:w="43" w:type="dxa"/>
             </w:tcMar>
           </w:tcPr>
           <w:p>
@@ -6624,7 +6640,7 @@
             </w:tcBorders>
             <w:shd w:fill="auto" w:val="clear"/>
             <w:tcMar>
-              <w:left w:w="49" w:type="dxa"/>
+              <w:left w:w="43" w:type="dxa"/>
             </w:tcMar>
           </w:tcPr>
           <w:p>
@@ -6655,7 +6671,7 @@
             </w:tcBorders>
             <w:shd w:fill="auto" w:val="clear"/>
             <w:tcMar>
-              <w:left w:w="49" w:type="dxa"/>
+              <w:left w:w="43" w:type="dxa"/>
             </w:tcMar>
           </w:tcPr>
           <w:p>
@@ -6685,7 +6701,7 @@
         </w:tc>
         <w:tc>
           <w:tcPr>
-            <w:tcW w:w="721" w:type="dxa"/>
+            <w:tcW w:w="723" w:type="dxa"/>
             <w:tcBorders>
               <w:left w:val="single" w:sz="2" w:space="0" w:color="000001"/>
               <w:bottom w:val="single" w:sz="2" w:space="0" w:color="000001"/>
@@ -6695,7 +6711,7 @@
             </w:tcBorders>
             <w:shd w:fill="auto" w:val="clear"/>
             <w:tcMar>
-              <w:left w:w="49" w:type="dxa"/>
+              <w:left w:w="43" w:type="dxa"/>
             </w:tcMar>
           </w:tcPr>
           <w:p>
@@ -6728,7 +6744,7 @@
         <w:trPr/>
         <w:tc>
           <w:tcPr>
-            <w:tcW w:w="364" w:type="dxa"/>
+            <w:tcW w:w="362" w:type="dxa"/>
             <w:tcBorders>
               <w:top w:val="single" w:sz="2" w:space="0" w:color="000001"/>
               <w:bottom w:val="single" w:sz="2" w:space="0" w:color="000001"/>
@@ -6767,7 +6783,7 @@
             </w:tcBorders>
             <w:shd w:fill="auto" w:val="clear"/>
             <w:tcMar>
-              <w:left w:w="49" w:type="dxa"/>
+              <w:left w:w="43" w:type="dxa"/>
             </w:tcMar>
           </w:tcPr>
           <w:p>
@@ -6799,7 +6815,7 @@
             </w:tcBorders>
             <w:shd w:fill="auto" w:val="clear"/>
             <w:tcMar>
-              <w:left w:w="49" w:type="dxa"/>
+              <w:left w:w="43" w:type="dxa"/>
             </w:tcMar>
           </w:tcPr>
           <w:p>
@@ -6831,7 +6847,7 @@
             </w:tcBorders>
             <w:shd w:fill="auto" w:val="clear"/>
             <w:tcMar>
-              <w:left w:w="49" w:type="dxa"/>
+              <w:left w:w="43" w:type="dxa"/>
             </w:tcMar>
           </w:tcPr>
           <w:p>
@@ -6861,7 +6877,7 @@
         </w:tc>
         <w:tc>
           <w:tcPr>
-            <w:tcW w:w="721" w:type="dxa"/>
+            <w:tcW w:w="723" w:type="dxa"/>
             <w:tcBorders>
               <w:top w:val="single" w:sz="2" w:space="0" w:color="000001"/>
               <w:left w:val="single" w:sz="2" w:space="0" w:color="000001"/>
@@ -6872,7 +6888,7 @@
             </w:tcBorders>
             <w:shd w:fill="auto" w:val="clear"/>
             <w:tcMar>
-              <w:left w:w="49" w:type="dxa"/>
+              <w:left w:w="43" w:type="dxa"/>
             </w:tcMar>
           </w:tcPr>
           <w:p>
@@ -6916,8 +6932,11 @@
       </w:pPr>
       <w:r>
         <w:rPr>
-          <w:sz w:val="20"/>
-          <w:szCs w:val="20"/>
+          <w:rFonts w:eastAsia="Times" w:cs="Times New Roman"/>
+          <w:color w:val="00000A"/>
+          <w:sz w:val="20"/>
+          <w:szCs w:val="20"/>
+          <w:lang w:val="en-US" w:eastAsia="en-US" w:bidi="ar-SA"/>
         </w:rPr>
       </w:r>
       <w:r/>

</xml_diff>